<commit_message>
Actualizacion de la documentacion del proyecto
</commit_message>
<xml_diff>
--- a/Planes/Plan de Respaldo/Plan de respaldo.docx
+++ b/Planes/Plan de Respaldo/Plan de respaldo.docx
@@ -4,6 +4,7 @@
   <w:body>
     <w:p xmlns:wp14="http://schemas.microsoft.com/office/word/2010/wordml" wp14:paraId="22CBCD9C" wp14:textId="725413AC">
       <w:pPr>
+        <w:jc w:val="center"/>
         <w:rPr>
           <w:rFonts w:ascii="Aptos" w:hAnsi="Aptos" w:eastAsia="Aptos"/>
           <w:b w:val="1"/>
@@ -29,6 +30,7 @@
     </w:p>
     <w:p xmlns:wp14="http://schemas.microsoft.com/office/word/2010/wordml" wp14:paraId="2B91B243" wp14:textId="00524E99">
       <w:pPr>
+        <w:jc w:val="center"/>
         <w:rPr>
           <w:rFonts w:ascii="Aptos" w:hAnsi="Aptos" w:eastAsia="Aptos"/>
           <w:b w:val="1"/>
@@ -42,6 +44,7 @@
     </w:p>
     <w:p xmlns:wp14="http://schemas.microsoft.com/office/word/2010/wordml" wp14:paraId="1FB3C393" wp14:textId="711064A0">
       <w:pPr>
+        <w:jc w:val="center"/>
         <w:rPr>
           <w:rFonts w:ascii="Aptos" w:hAnsi="Aptos" w:eastAsia="Aptos"/>
           <w:noProof w:val="0"/>
@@ -75,6 +78,7 @@
     </w:p>
     <w:p xmlns:wp14="http://schemas.microsoft.com/office/word/2010/wordml" wp14:paraId="13BBC171" wp14:textId="4D841061">
       <w:pPr>
+        <w:jc w:val="center"/>
         <w:rPr>
           <w:rFonts w:ascii="Aptos" w:hAnsi="Aptos" w:eastAsia="Aptos"/>
           <w:noProof w:val="0"/>
@@ -108,6 +112,7 @@
     </w:p>
     <w:p xmlns:wp14="http://schemas.microsoft.com/office/word/2010/wordml" wp14:paraId="430890A7" wp14:textId="1185A45D">
       <w:pPr>
+        <w:jc w:val="center"/>
         <w:rPr>
           <w:rFonts w:ascii="Aptos" w:hAnsi="Aptos" w:eastAsia="Aptos"/>
           <w:noProof w:val="0"/>
@@ -118,7 +123,7 @@
       </w:pPr>
       <w:r>
         <w:drawing>
-          <wp:inline xmlns:wp14="http://schemas.microsoft.com/office/word/2010/wordprocessingDrawing" wp14:editId="5F7778F4" wp14:anchorId="431F8C30">
+          <wp:inline xmlns:wp14="http://schemas.microsoft.com/office/word/2010/wordprocessingDrawing" wp14:editId="1B31493D" wp14:anchorId="431F8C30">
             <wp:extent cx="3899175" cy="3886201"/>
             <wp:effectExtent l="0" t="0" r="0" b="0"/>
             <wp:docPr id="1841160417" name="" title=""/>
@@ -133,10 +138,10 @@
                     <pic:cNvPicPr/>
                   </pic:nvPicPr>
                   <pic:blipFill>
-                    <a:blip r:embed="R4e74cc2c3e8b44c1">
-                      <a:extLst>
+                    <a:blip r:embed="Rb1e0a5c97c4c4fee">
+                      <a:extLst xmlns:a="http://schemas.openxmlformats.org/drawingml/2006/main">
                         <a:ext xmlns:a="http://schemas.openxmlformats.org/drawingml/2006/main" uri="{28A0092B-C50C-407E-A947-70E740481C1C}">
-                          <a14:useLocalDpi val="0"/>
+                          <a14:useLocalDpi xmlns:a14="http://schemas.microsoft.com/office/drawing/2010/main" val="0"/>
                         </a:ext>
                       </a:extLst>
                     </a:blip>
@@ -145,7 +150,7 @@
                     </a:stretch>
                   </pic:blipFill>
                   <pic:spPr>
-                    <a:xfrm>
+                    <a:xfrm rot="0" flipH="0" flipV="0">
                       <a:off x="0" y="0"/>
                       <a:ext cx="3899175" cy="3886201"/>
                     </a:xfrm>
@@ -162,6 +167,7 @@
     </w:p>
     <w:p xmlns:wp14="http://schemas.microsoft.com/office/word/2010/wordml" wp14:paraId="174E059E" wp14:textId="29472862">
       <w:pPr>
+        <w:jc w:val="center"/>
         <w:rPr>
           <w:rFonts w:ascii="Aptos" w:hAnsi="Aptos" w:eastAsia="Aptos"/>
           <w:noProof w:val="0"/>
@@ -173,6 +179,7 @@
     </w:p>
     <w:p xmlns:wp14="http://schemas.microsoft.com/office/word/2010/wordml" wp14:paraId="74739DA0" wp14:textId="525B4FD8">
       <w:pPr>
+        <w:jc w:val="center"/>
         <w:rPr>
           <w:rFonts w:ascii="Aptos" w:hAnsi="Aptos" w:eastAsia="Aptos"/>
           <w:noProof w:val="0"/>
@@ -185,6 +192,7 @@
     <w:p xmlns:wp14="http://schemas.microsoft.com/office/word/2010/wordml" wp14:paraId="58321BCC" wp14:textId="2B4A5708">
       <w:pPr>
         <w:pStyle w:val="Normal"/>
+        <w:jc w:val="center"/>
         <w:rPr>
           <w:rFonts w:ascii="Aptos" w:hAnsi="Aptos" w:eastAsia="Aptos"/>
           <w:noProof w:val="0"/>
@@ -197,6 +205,7 @@
     <w:p xmlns:wp14="http://schemas.microsoft.com/office/word/2010/wordml" wp14:paraId="629ED918" wp14:textId="16F0A257">
       <w:pPr>
         <w:pStyle w:val="Normal"/>
+        <w:jc w:val="center"/>
         <w:rPr>
           <w:rFonts w:ascii="Aptos" w:hAnsi="Aptos" w:eastAsia="Aptos"/>
           <w:noProof w:val="0"/>
@@ -206,8 +215,9 @@
         </w:rPr>
       </w:pPr>
     </w:p>
-    <w:p xmlns:wp14="http://schemas.microsoft.com/office/word/2010/wordml" wp14:paraId="2F33BA8B" wp14:textId="674D1A8B">
-      <w:pPr>
+    <w:p xmlns:wp14="http://schemas.microsoft.com/office/word/2010/wordml" wp14:paraId="2F33BA8B" wp14:textId="69D34D4E">
+      <w:pPr>
+        <w:jc w:val="center"/>
         <w:rPr>
           <w:rFonts w:ascii="Aptos" w:hAnsi="Aptos" w:eastAsia="Aptos"/>
           <w:noProof w:val="0"/>
@@ -234,11 +244,9 @@
           <w:szCs w:val="32"/>
           <w:lang w:val="es-ES"/>
         </w:rPr>
-        <w:t xml:space="preserve"> dc</w:t>
-      </w:r>
-    </w:p>
-    <w:p xmlns:wp14="http://schemas.microsoft.com/office/word/2010/wordml" wp14:paraId="23F4B559" wp14:textId="77613BD6">
-      <w:pPr>
+        <w:t xml:space="preserve"> </w:t>
+      </w:r>
+      <w:r>
         <w:rPr>
           <w:rFonts w:ascii="Aptos" w:hAnsi="Aptos" w:eastAsia="Aptos"/>
           <w:noProof w:val="0"/>
@@ -246,8 +254,12 @@
           <w:szCs w:val="32"/>
           <w:lang w:val="es-ES"/>
         </w:rPr>
-      </w:pPr>
-      <w:r>
+        <w:t>DC</w:t>
+      </w:r>
+    </w:p>
+    <w:p xmlns:wp14="http://schemas.microsoft.com/office/word/2010/wordml" wp14:paraId="23F4B559" wp14:textId="77613BD6">
+      <w:pPr>
+        <w:jc w:val="center"/>
         <w:rPr>
           <w:rFonts w:ascii="Aptos" w:hAnsi="Aptos" w:eastAsia="Aptos"/>
           <w:noProof w:val="0"/>
@@ -255,6 +267,15 @@
           <w:szCs w:val="32"/>
           <w:lang w:val="es-ES"/>
         </w:rPr>
+      </w:pPr>
+      <w:r>
+        <w:rPr>
+          <w:rFonts w:ascii="Aptos" w:hAnsi="Aptos" w:eastAsia="Aptos"/>
+          <w:noProof w:val="0"/>
+          <w:sz w:val="32"/>
+          <w:szCs w:val="32"/>
+          <w:lang w:val="es-ES"/>
+        </w:rPr>
         <w:t>Mayo 2025</w:t>
       </w:r>
     </w:p>
@@ -514,25 +535,45 @@
         <w:t>ALCANCE</w:t>
       </w:r>
     </w:p>
-    <w:p xmlns:wp14="http://schemas.microsoft.com/office/word/2010/wordml" wp14:paraId="564BD7AA" wp14:textId="21D86A8B">
-      <w:pPr>
-        <w:rPr>
-          <w:rFonts w:ascii="Aptos" w:hAnsi="Aptos" w:eastAsia="Aptos"/>
-          <w:noProof w:val="0"/>
-          <w:sz w:val="24"/>
-          <w:szCs w:val="24"/>
-          <w:lang w:val="es-ES"/>
-        </w:rPr>
-      </w:pPr>
-      <w:r>
-        <w:rPr>
-          <w:rFonts w:ascii="Aptos" w:hAnsi="Aptos" w:eastAsia="Aptos"/>
-          <w:noProof w:val="0"/>
-          <w:sz w:val="24"/>
-          <w:szCs w:val="24"/>
-          <w:lang w:val="es-ES"/>
-        </w:rPr>
-        <w:t>Este plan se limita a las actividades de respaldo de datos y no cubre la resolución de problemas cotidianos. Incluye:</w:t>
+    <w:p xmlns:wp14="http://schemas.microsoft.com/office/word/2010/wordml" wp14:paraId="564BD7AA" wp14:textId="69257DA9">
+      <w:pPr>
+        <w:rPr>
+          <w:rFonts w:ascii="Aptos" w:hAnsi="Aptos" w:eastAsia="Aptos"/>
+          <w:noProof w:val="0"/>
+          <w:sz w:val="24"/>
+          <w:szCs w:val="24"/>
+          <w:lang w:val="es-ES"/>
+        </w:rPr>
+      </w:pPr>
+      <w:r>
+        <w:rPr>
+          <w:rFonts w:ascii="Aptos" w:hAnsi="Aptos" w:eastAsia="Aptos"/>
+          <w:noProof w:val="0"/>
+          <w:sz w:val="24"/>
+          <w:szCs w:val="24"/>
+          <w:lang w:val="es-ES"/>
+        </w:rPr>
+        <w:t>Este plan se limita a las actividades de respaldo de dato</w:t>
+      </w:r>
+      <w:r>
+        <w:rPr>
+          <w:rFonts w:ascii="Aptos" w:hAnsi="Aptos" w:eastAsia="Aptos"/>
+          <w:noProof w:val="0"/>
+          <w:sz w:val="24"/>
+          <w:szCs w:val="24"/>
+          <w:lang w:val="es-ES"/>
+        </w:rPr>
+        <w:t>s</w:t>
+      </w:r>
+      <w:r>
+        <w:rPr>
+          <w:rFonts w:ascii="Aptos" w:hAnsi="Aptos" w:eastAsia="Aptos"/>
+          <w:noProof w:val="0"/>
+          <w:sz w:val="24"/>
+          <w:szCs w:val="24"/>
+          <w:lang w:val="es-ES"/>
+        </w:rPr>
+        <w:t>. Incluye:</w:t>
       </w:r>
     </w:p>
     <w:p xmlns:wp14="http://schemas.microsoft.com/office/word/2010/wordml" wp14:paraId="24F330BE" wp14:textId="65E7F8EA">
@@ -1271,7 +1312,7 @@
         <w:t>Bases de datos del sistema (MySQL)</w:t>
       </w:r>
     </w:p>
-    <w:p xmlns:wp14="http://schemas.microsoft.com/office/word/2010/wordml" wp14:paraId="4F2E94C4" wp14:textId="76355268">
+    <w:p xmlns:wp14="http://schemas.microsoft.com/office/word/2010/wordml" wp14:paraId="4F2E94C4" wp14:textId="5D486065">
       <w:pPr>
         <w:pStyle w:val="Normal"/>
         <w:numPr>
@@ -1316,7 +1357,7 @@
           <w:szCs w:val="24"/>
           <w:lang w:val="es-ES"/>
         </w:rPr>
-        <w:t xml:space="preserve"> (automática con mysqldump)</w:t>
+        <w:t xml:space="preserve"> </w:t>
       </w:r>
     </w:p>
     <w:p xmlns:wp14="http://schemas.microsoft.com/office/word/2010/wordml" wp14:paraId="1822C0DA" wp14:textId="2F4BB1EE">
@@ -2326,67 +2367,80 @@
         <w:t>Restaurar base de datos con:</w:t>
       </w:r>
     </w:p>
-    <w:p xmlns:wp14="http://schemas.microsoft.com/office/word/2010/wordml" wp14:paraId="6627B32B" wp14:textId="5A517A3D">
-      <w:pPr>
-        <w:rPr>
-          <w:rFonts w:ascii="Aptos" w:hAnsi="Aptos" w:eastAsia="Aptos"/>
-          <w:noProof w:val="0"/>
-          <w:sz w:val="24"/>
-          <w:szCs w:val="24"/>
-          <w:lang w:val="es-ES"/>
-        </w:rPr>
-      </w:pPr>
-      <w:r>
-        <w:rPr>
-          <w:rFonts w:ascii="Aptos" w:hAnsi="Aptos" w:eastAsia="Aptos"/>
-          <w:noProof w:val="0"/>
-          <w:sz w:val="24"/>
-          <w:szCs w:val="24"/>
-          <w:lang w:val="es-ES"/>
-        </w:rPr>
-        <w:t>bash</w:t>
-      </w:r>
-    </w:p>
-    <w:p xmlns:wp14="http://schemas.microsoft.com/office/word/2010/wordml" wp14:paraId="357979C9" wp14:textId="220C54C2">
-      <w:pPr>
-        <w:rPr>
-          <w:rFonts w:ascii="Aptos" w:hAnsi="Aptos" w:eastAsia="Aptos"/>
-          <w:noProof w:val="0"/>
-          <w:sz w:val="24"/>
-          <w:szCs w:val="24"/>
-          <w:lang w:val="es-ES"/>
-        </w:rPr>
-      </w:pPr>
-      <w:r>
-        <w:rPr>
-          <w:rFonts w:ascii="Aptos" w:hAnsi="Aptos" w:eastAsia="Aptos"/>
-          <w:noProof w:val="0"/>
-          <w:sz w:val="24"/>
-          <w:szCs w:val="24"/>
-          <w:lang w:val="es-ES"/>
-        </w:rPr>
-        <w:t>CopiarEditar</w:t>
-      </w:r>
-    </w:p>
     <w:p xmlns:wp14="http://schemas.microsoft.com/office/word/2010/wordml" wp14:paraId="55226F17" wp14:textId="1632549D">
       <w:pPr>
-        <w:rPr>
-          <w:rFonts w:ascii="Aptos" w:hAnsi="Aptos" w:eastAsia="Aptos"/>
-          <w:noProof w:val="0"/>
-          <w:sz w:val="24"/>
-          <w:szCs w:val="24"/>
-          <w:lang w:val="es-ES"/>
-        </w:rPr>
-      </w:pPr>
-      <w:r>
-        <w:rPr>
-          <w:rFonts w:ascii="Aptos" w:hAnsi="Aptos" w:eastAsia="Aptos"/>
-          <w:noProof w:val="0"/>
-          <w:sz w:val="24"/>
-          <w:szCs w:val="24"/>
-          <w:lang w:val="es-ES"/>
-        </w:rPr>
-        <w:t>mysql -u root -p phphone_db &lt; respaldo_phphone.sql</w:t>
+        <w:pStyle w:val="ListParagraph"/>
+        <w:numPr>
+          <w:ilvl w:val="0"/>
+          <w:numId w:val="13"/>
+        </w:numPr>
+        <w:rPr>
+          <w:rFonts w:ascii="Aptos" w:hAnsi="Aptos" w:eastAsia="Aptos"/>
+          <w:noProof w:val="0"/>
+          <w:sz w:val="24"/>
+          <w:szCs w:val="24"/>
+          <w:lang w:val="es-ES"/>
+        </w:rPr>
+      </w:pPr>
+      <w:r>
+        <w:rPr>
+          <w:rFonts w:ascii="Aptos" w:hAnsi="Aptos" w:eastAsia="Aptos"/>
+          <w:noProof w:val="0"/>
+          <w:sz w:val="24"/>
+          <w:szCs w:val="24"/>
+          <w:lang w:val="es-ES"/>
+        </w:rPr>
+        <w:t>mysql</w:t>
+      </w:r>
+      <w:r>
+        <w:rPr>
+          <w:rFonts w:ascii="Aptos" w:hAnsi="Aptos" w:eastAsia="Aptos"/>
+          <w:noProof w:val="0"/>
+          <w:sz w:val="24"/>
+          <w:szCs w:val="24"/>
+          <w:lang w:val="es-ES"/>
+        </w:rPr>
+        <w:t xml:space="preserve"> -u </w:t>
+      </w:r>
+      <w:r>
+        <w:rPr>
+          <w:rFonts w:ascii="Aptos" w:hAnsi="Aptos" w:eastAsia="Aptos"/>
+          <w:noProof w:val="0"/>
+          <w:sz w:val="24"/>
+          <w:szCs w:val="24"/>
+          <w:lang w:val="es-ES"/>
+        </w:rPr>
+        <w:t>root</w:t>
+      </w:r>
+      <w:r>
+        <w:rPr>
+          <w:rFonts w:ascii="Aptos" w:hAnsi="Aptos" w:eastAsia="Aptos"/>
+          <w:noProof w:val="0"/>
+          <w:sz w:val="24"/>
+          <w:szCs w:val="24"/>
+          <w:lang w:val="es-ES"/>
+        </w:rPr>
+        <w:t xml:space="preserve"> -p </w:t>
+      </w:r>
+      <w:r>
+        <w:rPr>
+          <w:rFonts w:ascii="Aptos" w:hAnsi="Aptos" w:eastAsia="Aptos"/>
+          <w:noProof w:val="0"/>
+          <w:sz w:val="24"/>
+          <w:szCs w:val="24"/>
+          <w:lang w:val="es-ES"/>
+        </w:rPr>
+        <w:t>phphone_db</w:t>
+      </w:r>
+      <w:r>
+        <w:rPr>
+          <w:rFonts w:ascii="Aptos" w:hAnsi="Aptos" w:eastAsia="Aptos"/>
+          <w:noProof w:val="0"/>
+          <w:sz w:val="24"/>
+          <w:szCs w:val="24"/>
+          <w:lang w:val="es-ES"/>
+        </w:rPr>
+        <w:t xml:space="preserve"> &lt; respaldo_phphone.sql</w:t>
       </w:r>
       <w:r>
         <w:br/>
@@ -3596,6 +3650,118 @@
 
 <file path=word/numbering.xml><?xml version="1.0" encoding="utf-8"?>
 <w:numbering xmlns:w="http://schemas.openxmlformats.org/wordprocessingml/2006/main">
+  <w:abstractNum xmlns:w="http://schemas.openxmlformats.org/wordprocessingml/2006/main" w:abstractNumId="13">
+    <w:nsid w:val="63c3bfd7"/>
+    <w:multiLevelType xmlns:w="http://schemas.openxmlformats.org/wordprocessingml/2006/main" w:val="hybridMultilevel"/>
+    <w:lvl xmlns:w="http://schemas.openxmlformats.org/wordprocessingml/2006/main" w:ilvl="0">
+      <w:start w:val="1"/>
+      <w:numFmt w:val="bullet"/>
+      <w:lvlText w:val=""/>
+      <w:lvlJc w:val="left"/>
+      <w:pPr>
+        <w:ind w:left="720" w:hanging="360"/>
+      </w:pPr>
+      <w:rPr>
+        <w:rFonts w:hint="default" w:ascii="Symbol" w:hAnsi="Symbol"/>
+      </w:rPr>
+    </w:lvl>
+    <w:lvl xmlns:w="http://schemas.openxmlformats.org/wordprocessingml/2006/main" w:ilvl="1">
+      <w:start w:val="1"/>
+      <w:numFmt w:val="bullet"/>
+      <w:lvlText w:val="o"/>
+      <w:lvlJc w:val="left"/>
+      <w:pPr>
+        <w:ind w:left="1440" w:hanging="360"/>
+      </w:pPr>
+      <w:rPr>
+        <w:rFonts w:hint="default" w:ascii="Courier New" w:hAnsi="Courier New"/>
+      </w:rPr>
+    </w:lvl>
+    <w:lvl xmlns:w="http://schemas.openxmlformats.org/wordprocessingml/2006/main" w:ilvl="2">
+      <w:start w:val="1"/>
+      <w:numFmt w:val="bullet"/>
+      <w:lvlText w:val=""/>
+      <w:lvlJc w:val="left"/>
+      <w:pPr>
+        <w:ind w:left="2160" w:hanging="360"/>
+      </w:pPr>
+      <w:rPr>
+        <w:rFonts w:hint="default" w:ascii="Wingdings" w:hAnsi="Wingdings"/>
+      </w:rPr>
+    </w:lvl>
+    <w:lvl xmlns:w="http://schemas.openxmlformats.org/wordprocessingml/2006/main" w:ilvl="3">
+      <w:start w:val="1"/>
+      <w:numFmt w:val="bullet"/>
+      <w:lvlText w:val=""/>
+      <w:lvlJc w:val="left"/>
+      <w:pPr>
+        <w:ind w:left="2880" w:hanging="360"/>
+      </w:pPr>
+      <w:rPr>
+        <w:rFonts w:hint="default" w:ascii="Symbol" w:hAnsi="Symbol"/>
+      </w:rPr>
+    </w:lvl>
+    <w:lvl xmlns:w="http://schemas.openxmlformats.org/wordprocessingml/2006/main" w:ilvl="4">
+      <w:start w:val="1"/>
+      <w:numFmt w:val="bullet"/>
+      <w:lvlText w:val="o"/>
+      <w:lvlJc w:val="left"/>
+      <w:pPr>
+        <w:ind w:left="3600" w:hanging="360"/>
+      </w:pPr>
+      <w:rPr>
+        <w:rFonts w:hint="default" w:ascii="Courier New" w:hAnsi="Courier New"/>
+      </w:rPr>
+    </w:lvl>
+    <w:lvl xmlns:w="http://schemas.openxmlformats.org/wordprocessingml/2006/main" w:ilvl="5">
+      <w:start w:val="1"/>
+      <w:numFmt w:val="bullet"/>
+      <w:lvlText w:val=""/>
+      <w:lvlJc w:val="left"/>
+      <w:pPr>
+        <w:ind w:left="4320" w:hanging="360"/>
+      </w:pPr>
+      <w:rPr>
+        <w:rFonts w:hint="default" w:ascii="Wingdings" w:hAnsi="Wingdings"/>
+      </w:rPr>
+    </w:lvl>
+    <w:lvl xmlns:w="http://schemas.openxmlformats.org/wordprocessingml/2006/main" w:ilvl="6">
+      <w:start w:val="1"/>
+      <w:numFmt w:val="bullet"/>
+      <w:lvlText w:val=""/>
+      <w:lvlJc w:val="left"/>
+      <w:pPr>
+        <w:ind w:left="5040" w:hanging="360"/>
+      </w:pPr>
+      <w:rPr>
+        <w:rFonts w:hint="default" w:ascii="Symbol" w:hAnsi="Symbol"/>
+      </w:rPr>
+    </w:lvl>
+    <w:lvl xmlns:w="http://schemas.openxmlformats.org/wordprocessingml/2006/main" w:ilvl="7">
+      <w:start w:val="1"/>
+      <w:numFmt w:val="bullet"/>
+      <w:lvlText w:val="o"/>
+      <w:lvlJc w:val="left"/>
+      <w:pPr>
+        <w:ind w:left="5760" w:hanging="360"/>
+      </w:pPr>
+      <w:rPr>
+        <w:rFonts w:hint="default" w:ascii="Courier New" w:hAnsi="Courier New"/>
+      </w:rPr>
+    </w:lvl>
+    <w:lvl xmlns:w="http://schemas.openxmlformats.org/wordprocessingml/2006/main" w:ilvl="8">
+      <w:start w:val="1"/>
+      <w:numFmt w:val="bullet"/>
+      <w:lvlText w:val=""/>
+      <w:lvlJc w:val="left"/>
+      <w:pPr>
+        <w:ind w:left="6480" w:hanging="360"/>
+      </w:pPr>
+      <w:rPr>
+        <w:rFonts w:hint="default" w:ascii="Wingdings" w:hAnsi="Wingdings"/>
+      </w:rPr>
+    </w:lvl>
+  </w:abstractNum>
   <w:abstractNum xmlns:w="http://schemas.openxmlformats.org/wordprocessingml/2006/main" w:abstractNumId="12">
     <w:nsid w:val="4ad8c6cf"/>
     <w:multiLevelType xmlns:w="http://schemas.openxmlformats.org/wordprocessingml/2006/main" w:val="hybridMultilevel"/>
@@ -4913,6 +5079,9 @@
       </w:rPr>
     </w:lvl>
   </w:abstractNum>
+  <w:num w:numId="13">
+    <w:abstractNumId w:val="13"/>
+  </w:num>
   <w:num w:numId="12">
     <w:abstractNumId w:val="12"/>
   </w:num>
@@ -5427,6 +5596,18 @@
       </w:tblCellMar>
     </w:tblPr>
   </w:style>
+  <w:style w:type="paragraph" w:styleId="ListParagraph">
+    <w:uiPriority w:val="34"/>
+    <w:name w:val="List Paragraph"/>
+    <w:basedOn w:val="Normal"/>
+    <w:qFormat/>
+    <w:rsid w:val="30F7FA7B"/>
+    <w:pPr>
+      <w:spacing/>
+      <w:ind w:left="720"/>
+      <w:contextualSpacing/>
+    </w:pPr>
+  </w:style>
 </w:styles>
 </file>
 

</xml_diff>